<commit_message>
areglo virus y main
</commit_message>
<xml_diff>
--- a/Informe_Forense_casos_num_.docx
+++ b/Informe_Forense_casos_num_.docx
@@ -74,7 +74,7 @@
         <w:t xml:space="preserve">Fecha de la incuatacion: </w:t>
       </w:r>
       <w:r>
-        <w:t>Tue Jul 30 10:30:59 2019</w:t>
+        <w:t>Sun Aug  4 16:06:57 2019</w:t>
         <w:br/>
       </w:r>
       <w:r>
@@ -169,7 +169,7 @@
           </w:tcPr>
           <w:p>
             <w:r>
-              <w:t>cadena_custodia.py</w:t>
+              <w:t>virus.pyc</w:t>
             </w:r>
           </w:p>
         </w:tc>
@@ -179,7 +179,7 @@
           </w:tcPr>
           <w:p>
             <w:r>
-              <w:t>./cadena_custodia.py: Python script, ASCII text executable, with very long lines</w:t>
+              <w:t>./virus.pyc: python 2.7 byte-compiled</w:t>
               <w:br/>
             </w:r>
           </w:p>
@@ -190,7 +190,7 @@
           </w:tcPr>
           <w:p>
             <w:r>
-              <w:t>01062c426a4596adc3067b684179102</w:t>
+              <w:t>191b63a70b3ca10de3e5e3952f8edf2</w:t>
             </w:r>
           </w:p>
         </w:tc>
@@ -203,6 +203,92 @@
           <w:p>
             <w:r>
               <w:t>2</w:t>
+            </w:r>
+          </w:p>
+        </w:tc>
+        <w:tc>
+          <w:tcPr>
+            <w:tcW w:type="dxa" w:w="2160"/>
+          </w:tcPr>
+          <w:p>
+            <w:r>
+              <w:t>result.txt</w:t>
+            </w:r>
+          </w:p>
+        </w:tc>
+        <w:tc>
+          <w:tcPr>
+            <w:tcW w:type="dxa" w:w="2160"/>
+          </w:tcPr>
+          <w:p>
+            <w:r>
+              <w:t>./result.txt: pcap-ng capture file - version 1.0</w:t>
+              <w:br/>
+            </w:r>
+          </w:p>
+        </w:tc>
+        <w:tc>
+          <w:tcPr>
+            <w:tcW w:type="dxa" w:w="2160"/>
+          </w:tcPr>
+          <w:p>
+            <w:r>
+              <w:t>a9c0a90a8489ab724deb589a86356cf</w:t>
+            </w:r>
+          </w:p>
+        </w:tc>
+      </w:tr>
+      <w:tr>
+        <w:tc>
+          <w:tcPr>
+            <w:tcW w:type="dxa" w:w="2160"/>
+          </w:tcPr>
+          <w:p>
+            <w:r>
+              <w:t>3</w:t>
+            </w:r>
+          </w:p>
+        </w:tc>
+        <w:tc>
+          <w:tcPr>
+            <w:tcW w:type="dxa" w:w="2160"/>
+          </w:tcPr>
+          <w:p>
+            <w:r>
+              <w:t>datos.txt</w:t>
+            </w:r>
+          </w:p>
+        </w:tc>
+        <w:tc>
+          <w:tcPr>
+            <w:tcW w:type="dxa" w:w="2160"/>
+          </w:tcPr>
+          <w:p>
+            <w:r>
+              <w:t>./datos.txt: ASCII text</w:t>
+              <w:br/>
+            </w:r>
+          </w:p>
+        </w:tc>
+        <w:tc>
+          <w:tcPr>
+            <w:tcW w:type="dxa" w:w="2160"/>
+          </w:tcPr>
+          <w:p>
+            <w:r>
+              <w:t>434b965dedf9af6f024ca7674448a8f</w:t>
+            </w:r>
+          </w:p>
+        </w:tc>
+      </w:tr>
+      <w:tr>
+        <w:tc>
+          <w:tcPr>
+            <w:tcW w:type="dxa" w:w="2160"/>
+          </w:tcPr>
+          <w:p>
+            <w:r>
+              <w:t>4</w:t>
             </w:r>
           </w:p>
         </w:tc>
@@ -245,7 +331,7 @@
           </w:tcPr>
           <w:p>
             <w:r>
-              <w:t>3</w:t>
+              <w:t>5</w:t>
             </w:r>
           </w:p>
         </w:tc>
@@ -255,7 +341,7 @@
           </w:tcPr>
           <w:p>
             <w:r>
-              <w:t>ArVirus.zip</w:t>
+              <w:t>cadena_custodia.py</w:t>
             </w:r>
           </w:p>
         </w:tc>
@@ -265,7 +351,7 @@
           </w:tcPr>
           <w:p>
             <w:r>
-              <w:t>./ArVirus.zip: Zip archive data, at least v1.0 to extract</w:t>
+              <w:t>./cadena_custodia.py: Python script, UTF-8 Unicode text executable, with very long lines</w:t>
               <w:br/>
             </w:r>
           </w:p>
@@ -276,93 +362,7 @@
           </w:tcPr>
           <w:p>
             <w:r>
-              <w:t>6ce6f415d8475545be5ba114f208b0f</w:t>
-            </w:r>
-          </w:p>
-        </w:tc>
-      </w:tr>
-      <w:tr>
-        <w:tc>
-          <w:tcPr>
-            <w:tcW w:type="dxa" w:w="2160"/>
-          </w:tcPr>
-          <w:p>
-            <w:r>
-              <w:t>4</w:t>
-            </w:r>
-          </w:p>
-        </w:tc>
-        <w:tc>
-          <w:tcPr>
-            <w:tcW w:type="dxa" w:w="2160"/>
-          </w:tcPr>
-          <w:p>
-            <w:r>
-              <w:t>imagen.pyc</w:t>
-            </w:r>
-          </w:p>
-        </w:tc>
-        <w:tc>
-          <w:tcPr>
-            <w:tcW w:type="dxa" w:w="2160"/>
-          </w:tcPr>
-          <w:p>
-            <w:r>
-              <w:t>./imagen.pyc: python 2.7 byte-compiled</w:t>
-              <w:br/>
-            </w:r>
-          </w:p>
-        </w:tc>
-        <w:tc>
-          <w:tcPr>
-            <w:tcW w:type="dxa" w:w="2160"/>
-          </w:tcPr>
-          <w:p>
-            <w:r>
-              <w:t>dc3c7b7a0ab50bd8a66790741ff1f3a</w:t>
-            </w:r>
-          </w:p>
-        </w:tc>
-      </w:tr>
-      <w:tr>
-        <w:tc>
-          <w:tcPr>
-            <w:tcW w:type="dxa" w:w="2160"/>
-          </w:tcPr>
-          <w:p>
-            <w:r>
-              <w:t>5</w:t>
-            </w:r>
-          </w:p>
-        </w:tc>
-        <w:tc>
-          <w:tcPr>
-            <w:tcW w:type="dxa" w:w="2160"/>
-          </w:tcPr>
-          <w:p>
-            <w:r>
-              <w:t>hashBusqueda.py</w:t>
-            </w:r>
-          </w:p>
-        </w:tc>
-        <w:tc>
-          <w:tcPr>
-            <w:tcW w:type="dxa" w:w="2160"/>
-          </w:tcPr>
-          <w:p>
-            <w:r>
-              <w:t>./hashBusqueda.py: Python script, UTF-8 Unicode text executable</w:t>
-              <w:br/>
-            </w:r>
-          </w:p>
-        </w:tc>
-        <w:tc>
-          <w:tcPr>
-            <w:tcW w:type="dxa" w:w="2160"/>
-          </w:tcPr>
-          <w:p>
-            <w:r>
-              <w:t>8cf4499869a0c6dee16eaaeaa00e315</w:t>
+              <w:t>a844e48876c26abb37f2cab7727d588</w:t>
             </w:r>
           </w:p>
         </w:tc>
@@ -384,7 +384,7 @@
           </w:tcPr>
           <w:p>
             <w:r>
-              <w:t>esterilizar.pyc</w:t>
+              <w:t>carving.py</w:t>
             </w:r>
           </w:p>
         </w:tc>
@@ -394,7 +394,7 @@
           </w:tcPr>
           <w:p>
             <w:r>
-              <w:t>./esterilizar.pyc: python 2.7 byte-compiled</w:t>
+              <w:t>./carving.py: Python script, UTF-8 Unicode text executable</w:t>
               <w:br/>
             </w:r>
           </w:p>
@@ -405,7 +405,7 @@
           </w:tcPr>
           <w:p>
             <w:r>
-              <w:t>f1fbe2d6f9979c6da47672cf0cacde0</w:t>
+              <w:t>87a588e4949e18f36e2471d5360896c</w:t>
             </w:r>
           </w:p>
         </w:tc>
@@ -427,7 +427,7 @@
           </w:tcPr>
           <w:p>
             <w:r>
-              <w:t>cadena_custodia.pyc</w:t>
+              <w:t>menu.py</w:t>
             </w:r>
           </w:p>
         </w:tc>
@@ -437,7 +437,7 @@
           </w:tcPr>
           <w:p>
             <w:r>
-              <w:t>./cadena_custodia.pyc: python 2.7 byte-compiled</w:t>
+              <w:t>./menu.py: Python script, UTF-8 Unicode text executable</w:t>
               <w:br/>
             </w:r>
           </w:p>
@@ -448,7 +448,7 @@
           </w:tcPr>
           <w:p>
             <w:r>
-              <w:t>8d6fcae353e5838c637b3044dce0fba</w:t>
+              <w:t>e5645f8f52ef5cf61be86f96aaebd4e</w:t>
             </w:r>
           </w:p>
         </w:tc>
@@ -461,6 +461,436 @@
           <w:p>
             <w:r>
               <w:t>8</w:t>
+            </w:r>
+          </w:p>
+        </w:tc>
+        <w:tc>
+          <w:tcPr>
+            <w:tcW w:type="dxa" w:w="2160"/>
+          </w:tcPr>
+          <w:p>
+            <w:r>
+              <w:t>hashcom.txt</w:t>
+            </w:r>
+          </w:p>
+        </w:tc>
+        <w:tc>
+          <w:tcPr>
+            <w:tcW w:type="dxa" w:w="2160"/>
+          </w:tcPr>
+          <w:p>
+            <w:r>
+              <w:t>./hashcom.txt: ASCII text</w:t>
+              <w:br/>
+            </w:r>
+          </w:p>
+        </w:tc>
+        <w:tc>
+          <w:tcPr>
+            <w:tcW w:type="dxa" w:w="2160"/>
+          </w:tcPr>
+          <w:p>
+            <w:r>
+              <w:t>cb417a09a150604206cfa41ed8f7f5f</w:t>
+            </w:r>
+          </w:p>
+        </w:tc>
+      </w:tr>
+      <w:tr>
+        <w:tc>
+          <w:tcPr>
+            <w:tcW w:type="dxa" w:w="2160"/>
+          </w:tcPr>
+          <w:p>
+            <w:r>
+              <w:t>9</w:t>
+            </w:r>
+          </w:p>
+        </w:tc>
+        <w:tc>
+          <w:tcPr>
+            <w:tcW w:type="dxa" w:w="2160"/>
+          </w:tcPr>
+          <w:p>
+            <w:r>
+              <w:t>Dbgview.zip</w:t>
+            </w:r>
+          </w:p>
+        </w:tc>
+        <w:tc>
+          <w:tcPr>
+            <w:tcW w:type="dxa" w:w="2160"/>
+          </w:tcPr>
+          <w:p>
+            <w:r>
+              <w:t>./Dbgview.zip: Zip archive data, at least v2.0 to extract</w:t>
+              <w:br/>
+            </w:r>
+          </w:p>
+        </w:tc>
+        <w:tc>
+          <w:tcPr>
+            <w:tcW w:type="dxa" w:w="2160"/>
+          </w:tcPr>
+          <w:p>
+            <w:r>
+              <w:t>031b9b741708aec75af69ed05c1de85</w:t>
+            </w:r>
+          </w:p>
+        </w:tc>
+      </w:tr>
+      <w:tr>
+        <w:tc>
+          <w:tcPr>
+            <w:tcW w:type="dxa" w:w="2160"/>
+          </w:tcPr>
+          <w:p>
+            <w:r>
+              <w:t>10</w:t>
+            </w:r>
+          </w:p>
+        </w:tc>
+        <w:tc>
+          <w:tcPr>
+            <w:tcW w:type="dxa" w:w="2160"/>
+          </w:tcPr>
+          <w:p>
+            <w:r>
+              <w:t>main.py</w:t>
+            </w:r>
+          </w:p>
+        </w:tc>
+        <w:tc>
+          <w:tcPr>
+            <w:tcW w:type="dxa" w:w="2160"/>
+          </w:tcPr>
+          <w:p>
+            <w:r>
+              <w:t>./main.py: Python script, ASCII text executable</w:t>
+              <w:br/>
+            </w:r>
+          </w:p>
+        </w:tc>
+        <w:tc>
+          <w:tcPr>
+            <w:tcW w:type="dxa" w:w="2160"/>
+          </w:tcPr>
+          <w:p>
+            <w:r>
+              <w:t>5e6812f2cef40398d1cc9c8d0aaf098</w:t>
+            </w:r>
+          </w:p>
+        </w:tc>
+      </w:tr>
+      <w:tr>
+        <w:tc>
+          <w:tcPr>
+            <w:tcW w:type="dxa" w:w="2160"/>
+          </w:tcPr>
+          <w:p>
+            <w:r>
+              <w:t>11</w:t>
+            </w:r>
+          </w:p>
+        </w:tc>
+        <w:tc>
+          <w:tcPr>
+            <w:tcW w:type="dxa" w:w="2160"/>
+          </w:tcPr>
+          <w:p>
+            <w:r>
+              <w:t>resultaux.txt</w:t>
+            </w:r>
+          </w:p>
+        </w:tc>
+        <w:tc>
+          <w:tcPr>
+            <w:tcW w:type="dxa" w:w="2160"/>
+          </w:tcPr>
+          <w:p>
+            <w:r>
+              <w:t>./resultaux.txt: ASCII text</w:t>
+              <w:br/>
+            </w:r>
+          </w:p>
+        </w:tc>
+        <w:tc>
+          <w:tcPr>
+            <w:tcW w:type="dxa" w:w="2160"/>
+          </w:tcPr>
+          <w:p>
+            <w:r>
+              <w:t>c0b48f66b775277d863aad7590d7720</w:t>
+            </w:r>
+          </w:p>
+        </w:tc>
+      </w:tr>
+      <w:tr>
+        <w:tc>
+          <w:tcPr>
+            <w:tcW w:type="dxa" w:w="2160"/>
+          </w:tcPr>
+          <w:p>
+            <w:r>
+              <w:t>12</w:t>
+            </w:r>
+          </w:p>
+        </w:tc>
+        <w:tc>
+          <w:tcPr>
+            <w:tcW w:type="dxa" w:w="2160"/>
+          </w:tcPr>
+          <w:p>
+            <w:r>
+              <w:t>esterilizar.py</w:t>
+            </w:r>
+          </w:p>
+        </w:tc>
+        <w:tc>
+          <w:tcPr>
+            <w:tcW w:type="dxa" w:w="2160"/>
+          </w:tcPr>
+          <w:p>
+            <w:r>
+              <w:t>./esterilizar.py: Python script, ASCII text executable</w:t>
+              <w:br/>
+            </w:r>
+          </w:p>
+        </w:tc>
+        <w:tc>
+          <w:tcPr>
+            <w:tcW w:type="dxa" w:w="2160"/>
+          </w:tcPr>
+          <w:p>
+            <w:r>
+              <w:t>a24f1abf64fb80ee6dd864b13ceec0e</w:t>
+            </w:r>
+          </w:p>
+        </w:tc>
+      </w:tr>
+      <w:tr>
+        <w:tc>
+          <w:tcPr>
+            <w:tcW w:type="dxa" w:w="2160"/>
+          </w:tcPr>
+          <w:p>
+            <w:r>
+              <w:t>13</w:t>
+            </w:r>
+          </w:p>
+        </w:tc>
+        <w:tc>
+          <w:tcPr>
+            <w:tcW w:type="dxa" w:w="2160"/>
+          </w:tcPr>
+          <w:p>
+            <w:r>
+              <w:t>salida</w:t>
+            </w:r>
+          </w:p>
+        </w:tc>
+        <w:tc>
+          <w:tcPr>
+            <w:tcW w:type="dxa" w:w="2160"/>
+          </w:tcPr>
+          <w:p>
+            <w:r>
+              <w:t>./salida: pcap-ng capture file - version 1.0</w:t>
+              <w:br/>
+            </w:r>
+          </w:p>
+        </w:tc>
+        <w:tc>
+          <w:tcPr>
+            <w:tcW w:type="dxa" w:w="2160"/>
+          </w:tcPr>
+          <w:p>
+            <w:r>
+              <w:t>a9c0a90a8489ab724deb589a86356cf</w:t>
+            </w:r>
+          </w:p>
+        </w:tc>
+      </w:tr>
+      <w:tr>
+        <w:tc>
+          <w:tcPr>
+            <w:tcW w:type="dxa" w:w="2160"/>
+          </w:tcPr>
+          <w:p>
+            <w:r>
+              <w:t>14</w:t>
+            </w:r>
+          </w:p>
+        </w:tc>
+        <w:tc>
+          <w:tcPr>
+            <w:tcW w:type="dxa" w:w="2160"/>
+          </w:tcPr>
+          <w:p>
+            <w:r>
+              <w:t>hashBusqueda.pyc</w:t>
+            </w:r>
+          </w:p>
+        </w:tc>
+        <w:tc>
+          <w:tcPr>
+            <w:tcW w:type="dxa" w:w="2160"/>
+          </w:tcPr>
+          <w:p>
+            <w:r>
+              <w:t>./hashBusqueda.pyc: python 2.7 byte-compiled</w:t>
+              <w:br/>
+            </w:r>
+          </w:p>
+        </w:tc>
+        <w:tc>
+          <w:tcPr>
+            <w:tcW w:type="dxa" w:w="2160"/>
+          </w:tcPr>
+          <w:p>
+            <w:r>
+              <w:t>d970d840af919c574542f6dfed0523e</w:t>
+            </w:r>
+          </w:p>
+        </w:tc>
+      </w:tr>
+      <w:tr>
+        <w:tc>
+          <w:tcPr>
+            <w:tcW w:type="dxa" w:w="2160"/>
+          </w:tcPr>
+          <w:p>
+            <w:r>
+              <w:t>15</w:t>
+            </w:r>
+          </w:p>
+        </w:tc>
+        <w:tc>
+          <w:tcPr>
+            <w:tcW w:type="dxa" w:w="2160"/>
+          </w:tcPr>
+          <w:p>
+            <w:r>
+              <w:t>analisisTrafico.pyc</w:t>
+            </w:r>
+          </w:p>
+        </w:tc>
+        <w:tc>
+          <w:tcPr>
+            <w:tcW w:type="dxa" w:w="2160"/>
+          </w:tcPr>
+          <w:p>
+            <w:r>
+              <w:t>./analisisTrafico.pyc: python 2.7 byte-compiled</w:t>
+              <w:br/>
+            </w:r>
+          </w:p>
+        </w:tc>
+        <w:tc>
+          <w:tcPr>
+            <w:tcW w:type="dxa" w:w="2160"/>
+          </w:tcPr>
+          <w:p>
+            <w:r>
+              <w:t>d6b3116f797e73073d9ffffaf399703</w:t>
+            </w:r>
+          </w:p>
+        </w:tc>
+      </w:tr>
+      <w:tr>
+        <w:tc>
+          <w:tcPr>
+            <w:tcW w:type="dxa" w:w="2160"/>
+          </w:tcPr>
+          <w:p>
+            <w:r>
+              <w:t>16</w:t>
+            </w:r>
+          </w:p>
+        </w:tc>
+        <w:tc>
+          <w:tcPr>
+            <w:tcW w:type="dxa" w:w="2160"/>
+          </w:tcPr>
+          <w:p>
+            <w:r>
+              <w:t>carving.pyc</w:t>
+            </w:r>
+          </w:p>
+        </w:tc>
+        <w:tc>
+          <w:tcPr>
+            <w:tcW w:type="dxa" w:w="2160"/>
+          </w:tcPr>
+          <w:p>
+            <w:r>
+              <w:t>./carving.pyc: python 2.7 byte-compiled</w:t>
+              <w:br/>
+            </w:r>
+          </w:p>
+        </w:tc>
+        <w:tc>
+          <w:tcPr>
+            <w:tcW w:type="dxa" w:w="2160"/>
+          </w:tcPr>
+          <w:p>
+            <w:r>
+              <w:t>dcf75e9ece99b887485885d77417344</w:t>
+            </w:r>
+          </w:p>
+        </w:tc>
+      </w:tr>
+      <w:tr>
+        <w:tc>
+          <w:tcPr>
+            <w:tcW w:type="dxa" w:w="2160"/>
+          </w:tcPr>
+          <w:p>
+            <w:r>
+              <w:t>17</w:t>
+            </w:r>
+          </w:p>
+        </w:tc>
+        <w:tc>
+          <w:tcPr>
+            <w:tcW w:type="dxa" w:w="2160"/>
+          </w:tcPr>
+          <w:p>
+            <w:r>
+              <w:t>menu.pyc</w:t>
+            </w:r>
+          </w:p>
+        </w:tc>
+        <w:tc>
+          <w:tcPr>
+            <w:tcW w:type="dxa" w:w="2160"/>
+          </w:tcPr>
+          <w:p>
+            <w:r>
+              <w:t>./menu.pyc: python 2.7 byte-compiled</w:t>
+              <w:br/>
+            </w:r>
+          </w:p>
+        </w:tc>
+        <w:tc>
+          <w:tcPr>
+            <w:tcW w:type="dxa" w:w="2160"/>
+          </w:tcPr>
+          <w:p>
+            <w:r>
+              <w:t>d18956821a9ba6c288d5e4fb5e2ce2d</w:t>
+            </w:r>
+          </w:p>
+        </w:tc>
+      </w:tr>
+      <w:tr>
+        <w:tc>
+          <w:tcPr>
+            <w:tcW w:type="dxa" w:w="2160"/>
+          </w:tcPr>
+          <w:p>
+            <w:r>
+              <w:t>18</w:t>
             </w:r>
           </w:p>
         </w:tc>
@@ -503,7 +933,7 @@
           </w:tcPr>
           <w:p>
             <w:r>
-              <w:t>9</w:t>
+              <w:t>19</w:t>
             </w:r>
           </w:p>
         </w:tc>
@@ -513,7 +943,7 @@
           </w:tcPr>
           <w:p>
             <w:r>
-              <w:t>result.txt</w:t>
+              <w:t>hashBusqueda.py</w:t>
             </w:r>
           </w:p>
         </w:tc>
@@ -523,7 +953,7 @@
           </w:tcPr>
           <w:p>
             <w:r>
-              <w:t>./result.txt: ASCII text</w:t>
+              <w:t>./hashBusqueda.py: Python script, UTF-8 Unicode text executable</w:t>
               <w:br/>
             </w:r>
           </w:p>
@@ -534,7 +964,7 @@
           </w:tcPr>
           <w:p>
             <w:r>
-              <w:t>7bfa917964848e0a29b20e04ae4309a</w:t>
+              <w:t>a0a341c68e25f6199c67c5d34bc1ab9</w:t>
             </w:r>
           </w:p>
         </w:tc>
@@ -546,7 +976,7 @@
           </w:tcPr>
           <w:p>
             <w:r>
-              <w:t>10</w:t>
+              <w:t>20</w:t>
             </w:r>
           </w:p>
         </w:tc>
@@ -556,7 +986,7 @@
           </w:tcPr>
           <w:p>
             <w:r>
-              <w:t>main.py</w:t>
+              <w:t>virus.py</w:t>
             </w:r>
           </w:p>
         </w:tc>
@@ -566,7 +996,7 @@
           </w:tcPr>
           <w:p>
             <w:r>
-              <w:t>./main.py: Python script, ASCII text executable</w:t>
+              <w:t>./virus.py: Python script, UTF-8 Unicode text executable</w:t>
               <w:br/>
             </w:r>
           </w:p>
@@ -577,7 +1007,7 @@
           </w:tcPr>
           <w:p>
             <w:r>
-              <w:t>a1b7474072ea78087be4b9f16abb105</w:t>
+              <w:t>07cbbaedee5db3c0deb8afa80542b4a</w:t>
             </w:r>
           </w:p>
         </w:tc>
@@ -589,7 +1019,7 @@
           </w:tcPr>
           <w:p>
             <w:r>
-              <w:t>11</w:t>
+              <w:t>21</w:t>
             </w:r>
           </w:p>
         </w:tc>
@@ -599,7 +1029,7 @@
           </w:tcPr>
           <w:p>
             <w:r>
-              <w:t>menu.pyc</w:t>
+              <w:t>imagen.img</w:t>
             </w:r>
           </w:p>
         </w:tc>
@@ -609,7 +1039,7 @@
           </w:tcPr>
           <w:p>
             <w:r>
-              <w:t>./menu.pyc: python 2.7 byte-compiled</w:t>
+              <w:t>./imagen.img: DOS/MBR boot sector, code offset 0x58+2, OEM-ID "mkfs.fat", Media descriptor 0xf8, sectors/track 16, heads 4, hidden sectors 2048, sectors 104448 (volumes &gt; 32 MB), FAT (32 bit), sectors/FAT 804, reserved 0x1, serial number 0xe5f78e18, label: "USU-Est    "</w:t>
               <w:br/>
             </w:r>
           </w:p>
@@ -620,7 +1050,7 @@
           </w:tcPr>
           <w:p>
             <w:r>
-              <w:t>7e6293eea953f5b97d4954b97e6b4fe</w:t>
+              <w:t>9b193572cacf9559814e2f4db799cc7</w:t>
             </w:r>
           </w:p>
         </w:tc>
@@ -632,7 +1062,7 @@
           </w:tcPr>
           <w:p>
             <w:r>
-              <w:t>12</w:t>
+              <w:t>22</w:t>
             </w:r>
           </w:p>
         </w:tc>
@@ -675,7 +1105,7 @@
           </w:tcPr>
           <w:p>
             <w:r>
-              <w:t>13</w:t>
+              <w:t>23</w:t>
             </w:r>
           </w:p>
         </w:tc>
@@ -685,7 +1115,7 @@
           </w:tcPr>
           <w:p>
             <w:r>
-              <w:t>Informe_Forense_casos_num_4.docx</w:t>
+              <w:t>cadena_custodia.pyc</w:t>
             </w:r>
           </w:p>
         </w:tc>
@@ -695,7 +1125,7 @@
           </w:tcPr>
           <w:p>
             <w:r>
-              <w:t>./Informe_Forense_casos_num_4.docx: Microsoft OOXML</w:t>
+              <w:t>./cadena_custodia.pyc: python 2.7 byte-compiled</w:t>
               <w:br/>
             </w:r>
           </w:p>
@@ -706,7 +1136,7 @@
           </w:tcPr>
           <w:p>
             <w:r>
-              <w:t>ee3426a7c5a79fa18959ceeeef21c3f</w:t>
+              <w:t>50f123c5956ff27030197b75acb22e8</w:t>
             </w:r>
           </w:p>
         </w:tc>
@@ -718,7 +1148,7 @@
           </w:tcPr>
           <w:p>
             <w:r>
-              <w:t>14</w:t>
+              <w:t>24</w:t>
             </w:r>
           </w:p>
         </w:tc>
@@ -728,7 +1158,7 @@
           </w:tcPr>
           <w:p>
             <w:r>
-              <w:t>Dbgview.zip</w:t>
+              <w:t>analisisTrafico.py</w:t>
             </w:r>
           </w:p>
         </w:tc>
@@ -738,7 +1168,7 @@
           </w:tcPr>
           <w:p>
             <w:r>
-              <w:t>./Dbgview.zip: Zip archive data, at least v2.0 to extract</w:t>
+              <w:t>./analisisTrafico.py: Python script, ASCII text executable</w:t>
               <w:br/>
             </w:r>
           </w:p>
@@ -749,7 +1179,7 @@
           </w:tcPr>
           <w:p>
             <w:r>
-              <w:t>031b9b741708aec75af69ed05c1de85</w:t>
+              <w:t>69f2e509497c5c6476f41adb3fc9703</w:t>
             </w:r>
           </w:p>
         </w:tc>
@@ -761,7 +1191,7 @@
           </w:tcPr>
           <w:p>
             <w:r>
-              <w:t>15</w:t>
+              <w:t>25</w:t>
             </w:r>
           </w:p>
         </w:tc>
@@ -771,7 +1201,7 @@
           </w:tcPr>
           <w:p>
             <w:r>
-              <w:t>resultaux.txt</w:t>
+              <w:t>imagen.pyc</w:t>
             </w:r>
           </w:p>
         </w:tc>
@@ -781,7 +1211,7 @@
           </w:tcPr>
           <w:p>
             <w:r>
-              <w:t>./resultaux.txt: ASCII text</w:t>
+              <w:t>./imagen.pyc: python 2.7 byte-compiled</w:t>
               <w:br/>
             </w:r>
           </w:p>
@@ -792,7 +1222,7 @@
           </w:tcPr>
           <w:p>
             <w:r>
-              <w:t>8d4bae776e23e91215ee539ec894c15</w:t>
+              <w:t>b7343bd4ec262eb78d65f632227fa3c</w:t>
             </w:r>
           </w:p>
         </w:tc>
@@ -804,7 +1234,7 @@
           </w:tcPr>
           <w:p>
             <w:r>
-              <w:t>16</w:t>
+              <w:t>26</w:t>
             </w:r>
           </w:p>
         </w:tc>
@@ -814,7 +1244,7 @@
           </w:tcPr>
           <w:p>
             <w:r>
-              <w:t>esterilizar.py</w:t>
+              <w:t>esterilizar.pyc</w:t>
             </w:r>
           </w:p>
         </w:tc>
@@ -824,7 +1254,7 @@
           </w:tcPr>
           <w:p>
             <w:r>
-              <w:t>./esterilizar.py: Python script, ASCII text executable</w:t>
+              <w:t>./esterilizar.pyc: python 2.7 byte-compiled</w:t>
               <w:br/>
             </w:r>
           </w:p>
@@ -835,222 +1265,7 @@
           </w:tcPr>
           <w:p>
             <w:r>
-              <w:t>a24f1abf64fb80ee6dd864b13ceec0e</w:t>
-            </w:r>
-          </w:p>
-        </w:tc>
-      </w:tr>
-      <w:tr>
-        <w:tc>
-          <w:tcPr>
-            <w:tcW w:type="dxa" w:w="2160"/>
-          </w:tcPr>
-          <w:p>
-            <w:r>
-              <w:t>17</w:t>
-            </w:r>
-          </w:p>
-        </w:tc>
-        <w:tc>
-          <w:tcPr>
-            <w:tcW w:type="dxa" w:w="2160"/>
-          </w:tcPr>
-          <w:p>
-            <w:r>
-              <w:t>virus.pyc</w:t>
-            </w:r>
-          </w:p>
-        </w:tc>
-        <w:tc>
-          <w:tcPr>
-            <w:tcW w:type="dxa" w:w="2160"/>
-          </w:tcPr>
-          <w:p>
-            <w:r>
-              <w:t>./virus.pyc: python 2.7 byte-compiled</w:t>
-              <w:br/>
-            </w:r>
-          </w:p>
-        </w:tc>
-        <w:tc>
-          <w:tcPr>
-            <w:tcW w:type="dxa" w:w="2160"/>
-          </w:tcPr>
-          <w:p>
-            <w:r>
-              <w:t>af71de2ce191ee261ecde2b2570b752</w:t>
-            </w:r>
-          </w:p>
-        </w:tc>
-      </w:tr>
-      <w:tr>
-        <w:tc>
-          <w:tcPr>
-            <w:tcW w:type="dxa" w:w="2160"/>
-          </w:tcPr>
-          <w:p>
-            <w:r>
-              <w:t>18</w:t>
-            </w:r>
-          </w:p>
-        </w:tc>
-        <w:tc>
-          <w:tcPr>
-            <w:tcW w:type="dxa" w:w="2160"/>
-          </w:tcPr>
-          <w:p>
-            <w:r>
-              <w:t>virus.py</w:t>
-            </w:r>
-          </w:p>
-        </w:tc>
-        <w:tc>
-          <w:tcPr>
-            <w:tcW w:type="dxa" w:w="2160"/>
-          </w:tcPr>
-          <w:p>
-            <w:r>
-              <w:t>./virus.py: Python script, UTF-8 Unicode text executable</w:t>
-              <w:br/>
-            </w:r>
-          </w:p>
-        </w:tc>
-        <w:tc>
-          <w:tcPr>
-            <w:tcW w:type="dxa" w:w="2160"/>
-          </w:tcPr>
-          <w:p>
-            <w:r>
-              <w:t>07cbbaedee5db3c0deb8afa80542b4a</w:t>
-            </w:r>
-          </w:p>
-        </w:tc>
-      </w:tr>
-      <w:tr>
-        <w:tc>
-          <w:tcPr>
-            <w:tcW w:type="dxa" w:w="2160"/>
-          </w:tcPr>
-          <w:p>
-            <w:r>
-              <w:t>19</w:t>
-            </w:r>
-          </w:p>
-        </w:tc>
-        <w:tc>
-          <w:tcPr>
-            <w:tcW w:type="dxa" w:w="2160"/>
-          </w:tcPr>
-          <w:p>
-            <w:r>
-              <w:t>hashcom.txt</w:t>
-            </w:r>
-          </w:p>
-        </w:tc>
-        <w:tc>
-          <w:tcPr>
-            <w:tcW w:type="dxa" w:w="2160"/>
-          </w:tcPr>
-          <w:p>
-            <w:r>
-              <w:t>./hashcom.txt: ASCII text</w:t>
-              <w:br/>
-            </w:r>
-          </w:p>
-        </w:tc>
-        <w:tc>
-          <w:tcPr>
-            <w:tcW w:type="dxa" w:w="2160"/>
-          </w:tcPr>
-          <w:p>
-            <w:r>
-              <w:t>6eecfce45ade735769a26869fa663cd</w:t>
-            </w:r>
-          </w:p>
-        </w:tc>
-      </w:tr>
-      <w:tr>
-        <w:tc>
-          <w:tcPr>
-            <w:tcW w:type="dxa" w:w="2160"/>
-          </w:tcPr>
-          <w:p>
-            <w:r>
-              <w:t>20</w:t>
-            </w:r>
-          </w:p>
-        </w:tc>
-        <w:tc>
-          <w:tcPr>
-            <w:tcW w:type="dxa" w:w="2160"/>
-          </w:tcPr>
-          <w:p>
-            <w:r>
-              <w:t>hashBusqueda.pyc</w:t>
-            </w:r>
-          </w:p>
-        </w:tc>
-        <w:tc>
-          <w:tcPr>
-            <w:tcW w:type="dxa" w:w="2160"/>
-          </w:tcPr>
-          <w:p>
-            <w:r>
-              <w:t>./hashBusqueda.pyc: python 2.7 byte-compiled</w:t>
-              <w:br/>
-            </w:r>
-          </w:p>
-        </w:tc>
-        <w:tc>
-          <w:tcPr>
-            <w:tcW w:type="dxa" w:w="2160"/>
-          </w:tcPr>
-          <w:p>
-            <w:r>
-              <w:t>a68f9574a49d0fa943c444de8f0fb78</w:t>
-            </w:r>
-          </w:p>
-        </w:tc>
-      </w:tr>
-      <w:tr>
-        <w:tc>
-          <w:tcPr>
-            <w:tcW w:type="dxa" w:w="2160"/>
-          </w:tcPr>
-          <w:p>
-            <w:r>
-              <w:t>21</w:t>
-            </w:r>
-          </w:p>
-        </w:tc>
-        <w:tc>
-          <w:tcPr>
-            <w:tcW w:type="dxa" w:w="2160"/>
-          </w:tcPr>
-          <w:p>
-            <w:r>
-              <w:t>menu.py</w:t>
-            </w:r>
-          </w:p>
-        </w:tc>
-        <w:tc>
-          <w:tcPr>
-            <w:tcW w:type="dxa" w:w="2160"/>
-          </w:tcPr>
-          <w:p>
-            <w:r>
-              <w:t>./menu.py: Python script, UTF-8 Unicode text executable</w:t>
-              <w:br/>
-            </w:r>
-          </w:p>
-        </w:tc>
-        <w:tc>
-          <w:tcPr>
-            <w:tcW w:type="dxa" w:w="2160"/>
-          </w:tcPr>
-          <w:p>
-            <w:r>
-              <w:t>27939c25174dd6f317bb52d7e8d0b25</w:t>
+              <w:t>02ecfb706541a532078b6428e813b66</w:t>
             </w:r>
           </w:p>
         </w:tc>

</xml_diff>